<commit_message>
implemetation de la fonction effectuerMarchePseudoAleatoire.
</commit_message>
<xml_diff>
--- a/doc/rapport.docx
+++ b/doc/rapport.docx
@@ -32,7 +32,15 @@
         <w:jc w:val="center"/>
       </w:pPr>
       <w:r>
-        <w:t xml:space="preserve">Karim Abdi – Reynault </w:t>
+        <w:t xml:space="preserve">Karim Abdi – </w:t>
+      </w:r>
+      <w:proofErr w:type="spellStart"/>
+      <w:r>
+        <w:t>Reynault</w:t>
+      </w:r>
+      <w:proofErr w:type="spellEnd"/>
+      <w:r>
+        <w:t xml:space="preserve"> </w:t>
       </w:r>
       <w:proofErr w:type="spellStart"/>
       <w:r>
@@ -89,8 +97,13 @@
         <w:t>Ici, la probabilité de victoire est une estimation basée sur le nombre de simulation et le nombre de victoire du meilleur coup choisi par l’ordinateur. (</w:t>
       </w:r>
       <w:proofErr w:type="spellStart"/>
-      <w:r>
-        <w:t>nb_victoires</w:t>
+      <w:proofErr w:type="gramStart"/>
+      <w:r>
+        <w:t>nb</w:t>
+      </w:r>
+      <w:proofErr w:type="gramEnd"/>
+      <w:r>
+        <w:t>_victoires</w:t>
       </w:r>
       <w:proofErr w:type="spellEnd"/>
       <w:r>
@@ -140,7 +153,34 @@
         <w:t>Question n°3</w:t>
       </w:r>
     </w:p>
-    <w:p/>
+    <w:p>
+      <w:r>
+        <w:t xml:space="preserve">Après avoir implémenter </w:t>
+      </w:r>
+      <w:r>
+        <w:t>l’amélioration des simulations consistant à toujours choisir un coup gagnant lorsque cela est possible</w:t>
+      </w:r>
+      <w:r>
+        <w:t xml:space="preserve"> on constate que : </w:t>
+      </w:r>
+    </w:p>
+    <w:p>
+      <w:r>
+        <w:t>- Le nombre de simulations à diminuer.</w:t>
+      </w:r>
+      <w:bookmarkStart w:id="0" w:name="_GoBack"/>
+      <w:bookmarkEnd w:id="0"/>
+    </w:p>
+    <w:p>
+      <w:r>
+        <w:t>- Le pourcentage pour que l’ordinateur a augmenter par rapport à celui de la version précédente.</w:t>
+      </w:r>
+    </w:p>
+    <w:p>
+      <w:r>
+        <w:t>- L e temps de calcul à augmenter.</w:t>
+      </w:r>
+    </w:p>
     <w:p>
       <w:pPr>
         <w:pStyle w:val="Titre1"/>
@@ -185,13 +225,11 @@
         <w:pStyle w:val="Titre1"/>
       </w:pPr>
       <w:r>
+        <w:lastRenderedPageBreak/>
         <w:t>Question n°6</w:t>
       </w:r>
     </w:p>
-    <w:p>
-      <w:bookmarkStart w:id="0" w:name="_GoBack"/>
-      <w:bookmarkEnd w:id="0"/>
-    </w:p>
+    <w:p/>
     <w:p/>
     <w:sectPr>
       <w:pgSz w:w="11906" w:h="16838"/>
@@ -206,6 +244,119 @@
 <file path=word/numbering.xml><?xml version="1.0" encoding="utf-8"?>
 <w:numbering xmlns:wpc="http://schemas.microsoft.com/office/word/2010/wordprocessingCanvas" xmlns:cx="http://schemas.microsoft.com/office/drawing/2014/chartex" xmlns:cx1="http://schemas.microsoft.com/office/drawing/2015/9/8/chartex" xmlns:cx2="http://schemas.microsoft.com/office/drawing/2015/10/21/chartex" xmlns:cx3="http://schemas.microsoft.com/office/drawing/2016/5/9/chartex" xmlns:cx4="http://schemas.microsoft.com/office/drawing/2016/5/10/chartex" xmlns:cx5="http://schemas.microsoft.com/office/drawing/2016/5/11/chartex" xmlns:cx6="http://schemas.microsoft.com/office/drawing/2016/5/12/chartex" xmlns:cx7="http://schemas.microsoft.com/office/drawing/2016/5/13/chartex" xmlns:cx8="http://schemas.microsoft.com/office/drawing/2016/5/14/chartex" xmlns:mc="http://schemas.openxmlformats.org/markup-compatibility/2006" xmlns:aink="http://schemas.microsoft.com/office/drawing/2016/ink" xmlns:am3d="http://schemas.microsoft.com/office/drawing/2017/model3d" xmlns:o="urn:schemas-microsoft-com:office:office" xmlns:r="http://schemas.openxmlformats.org/officeDocument/2006/relationships" xmlns:m="http://schemas.openxmlformats.org/officeDocument/2006/math" xmlns:v="urn:schemas-microsoft-com:vml" xmlns:wp14="http://schemas.microsoft.com/office/word/2010/wordprocessingDrawing" xmlns:wp="http://schemas.openxmlformats.org/drawingml/2006/wordprocessingDrawing" xmlns:w10="urn:schemas-microsoft-com:office:word" xmlns:w="http://schemas.openxmlformats.org/wordprocessingml/2006/main" xmlns:w14="http://schemas.microsoft.com/office/word/2010/wordml" xmlns:w15="http://schemas.microsoft.com/office/word/2012/wordml" xmlns:w16cid="http://schemas.microsoft.com/office/word/2016/wordml/cid" xmlns:w16se="http://schemas.microsoft.com/office/word/2015/wordml/symex" xmlns:wpg="http://schemas.microsoft.com/office/word/2010/wordprocessingGroup" xmlns:wpi="http://schemas.microsoft.com/office/word/2010/wordprocessingInk" xmlns:wne="http://schemas.microsoft.com/office/word/2006/wordml" xmlns:wps="http://schemas.microsoft.com/office/word/2010/wordprocessingShape" mc:Ignorable="w14 w15 w16se w16cid wp14">
   <w:abstractNum w:abstractNumId="0" w15:restartNumberingAfterBreak="0">
+    <w:nsid w:val="082A7624"/>
+    <w:multiLevelType w:val="hybridMultilevel"/>
+    <w:tmpl w:val="00726F06"/>
+    <w:lvl w:ilvl="0" w:tplc="7250E40A">
+      <w:start w:val="1"/>
+      <w:numFmt w:val="bullet"/>
+      <w:lvlText w:val="-"/>
+      <w:lvlJc w:val="left"/>
+      <w:pPr>
+        <w:ind w:left="612" w:hanging="360"/>
+      </w:pPr>
+      <w:rPr>
+        <w:rFonts w:ascii="Calibri" w:eastAsiaTheme="minorHAnsi" w:hAnsi="Calibri" w:cs="Calibri" w:hint="default"/>
+      </w:rPr>
+    </w:lvl>
+    <w:lvl w:ilvl="1" w:tplc="040C0003" w:tentative="1">
+      <w:start w:val="1"/>
+      <w:numFmt w:val="bullet"/>
+      <w:lvlText w:val="o"/>
+      <w:lvlJc w:val="left"/>
+      <w:pPr>
+        <w:ind w:left="1332" w:hanging="360"/>
+      </w:pPr>
+      <w:rPr>
+        <w:rFonts w:ascii="Courier New" w:hAnsi="Courier New" w:cs="Courier New" w:hint="default"/>
+      </w:rPr>
+    </w:lvl>
+    <w:lvl w:ilvl="2" w:tplc="040C0005" w:tentative="1">
+      <w:start w:val="1"/>
+      <w:numFmt w:val="bullet"/>
+      <w:lvlText w:val=""/>
+      <w:lvlJc w:val="left"/>
+      <w:pPr>
+        <w:ind w:left="2052" w:hanging="360"/>
+      </w:pPr>
+      <w:rPr>
+        <w:rFonts w:ascii="Wingdings" w:hAnsi="Wingdings" w:hint="default"/>
+      </w:rPr>
+    </w:lvl>
+    <w:lvl w:ilvl="3" w:tplc="040C0001" w:tentative="1">
+      <w:start w:val="1"/>
+      <w:numFmt w:val="bullet"/>
+      <w:lvlText w:val=""/>
+      <w:lvlJc w:val="left"/>
+      <w:pPr>
+        <w:ind w:left="2772" w:hanging="360"/>
+      </w:pPr>
+      <w:rPr>
+        <w:rFonts w:ascii="Symbol" w:hAnsi="Symbol" w:hint="default"/>
+      </w:rPr>
+    </w:lvl>
+    <w:lvl w:ilvl="4" w:tplc="040C0003" w:tentative="1">
+      <w:start w:val="1"/>
+      <w:numFmt w:val="bullet"/>
+      <w:lvlText w:val="o"/>
+      <w:lvlJc w:val="left"/>
+      <w:pPr>
+        <w:ind w:left="3492" w:hanging="360"/>
+      </w:pPr>
+      <w:rPr>
+        <w:rFonts w:ascii="Courier New" w:hAnsi="Courier New" w:cs="Courier New" w:hint="default"/>
+      </w:rPr>
+    </w:lvl>
+    <w:lvl w:ilvl="5" w:tplc="040C0005" w:tentative="1">
+      <w:start w:val="1"/>
+      <w:numFmt w:val="bullet"/>
+      <w:lvlText w:val=""/>
+      <w:lvlJc w:val="left"/>
+      <w:pPr>
+        <w:ind w:left="4212" w:hanging="360"/>
+      </w:pPr>
+      <w:rPr>
+        <w:rFonts w:ascii="Wingdings" w:hAnsi="Wingdings" w:hint="default"/>
+      </w:rPr>
+    </w:lvl>
+    <w:lvl w:ilvl="6" w:tplc="040C0001" w:tentative="1">
+      <w:start w:val="1"/>
+      <w:numFmt w:val="bullet"/>
+      <w:lvlText w:val=""/>
+      <w:lvlJc w:val="left"/>
+      <w:pPr>
+        <w:ind w:left="4932" w:hanging="360"/>
+      </w:pPr>
+      <w:rPr>
+        <w:rFonts w:ascii="Symbol" w:hAnsi="Symbol" w:hint="default"/>
+      </w:rPr>
+    </w:lvl>
+    <w:lvl w:ilvl="7" w:tplc="040C0003" w:tentative="1">
+      <w:start w:val="1"/>
+      <w:numFmt w:val="bullet"/>
+      <w:lvlText w:val="o"/>
+      <w:lvlJc w:val="left"/>
+      <w:pPr>
+        <w:ind w:left="5652" w:hanging="360"/>
+      </w:pPr>
+      <w:rPr>
+        <w:rFonts w:ascii="Courier New" w:hAnsi="Courier New" w:cs="Courier New" w:hint="default"/>
+      </w:rPr>
+    </w:lvl>
+    <w:lvl w:ilvl="8" w:tplc="040C0005" w:tentative="1">
+      <w:start w:val="1"/>
+      <w:numFmt w:val="bullet"/>
+      <w:lvlText w:val=""/>
+      <w:lvlJc w:val="left"/>
+      <w:pPr>
+        <w:ind w:left="6372" w:hanging="360"/>
+      </w:pPr>
+      <w:rPr>
+        <w:rFonts w:ascii="Wingdings" w:hAnsi="Wingdings" w:hint="default"/>
+      </w:rPr>
+    </w:lvl>
+  </w:abstractNum>
+  <w:abstractNum w:abstractNumId="1" w15:restartNumberingAfterBreak="0">
     <w:nsid w:val="77B41379"/>
     <w:multiLevelType w:val="hybridMultilevel"/>
     <w:tmpl w:val="07163E60"/>
@@ -319,6 +470,9 @@
     </w:lvl>
   </w:abstractNum>
   <w:num w:numId="1">
+    <w:abstractNumId w:val="1"/>
+  </w:num>
+  <w:num w:numId="2">
     <w:abstractNumId w:val="0"/>
   </w:num>
 </w:numbering>
@@ -447,6 +601,7 @@
     <w:lsdException w:name="HTML Sample" w:semiHidden="1" w:unhideWhenUsed="1"/>
     <w:lsdException w:name="HTML Typewriter" w:semiHidden="1" w:unhideWhenUsed="1"/>
     <w:lsdException w:name="HTML Variable" w:semiHidden="1" w:unhideWhenUsed="1"/>
+    <w:lsdException w:name="Normal Table" w:semiHidden="1" w:unhideWhenUsed="1"/>
     <w:lsdException w:name="annotation subject" w:semiHidden="1" w:unhideWhenUsed="1"/>
     <w:lsdException w:name="No List" w:semiHidden="1" w:unhideWhenUsed="1"/>
     <w:lsdException w:name="Outline List 1" w:semiHidden="1" w:unhideWhenUsed="1"/>
@@ -493,8 +648,10 @@
     <w:lsdException w:name="Table Subtle 2" w:semiHidden="1" w:unhideWhenUsed="1"/>
     <w:lsdException w:name="Table Web 1" w:semiHidden="1" w:unhideWhenUsed="1"/>
     <w:lsdException w:name="Table Web 2" w:semiHidden="1" w:unhideWhenUsed="1"/>
+    <w:lsdException w:name="Table Web 3" w:semiHidden="1" w:unhideWhenUsed="1"/>
     <w:lsdException w:name="Balloon Text" w:semiHidden="1" w:unhideWhenUsed="1"/>
     <w:lsdException w:name="Table Grid" w:uiPriority="39"/>
+    <w:lsdException w:name="Table Theme" w:semiHidden="1" w:unhideWhenUsed="1"/>
     <w:lsdException w:name="Placeholder Text" w:semiHidden="1"/>
     <w:lsdException w:name="No Spacing" w:uiPriority="1" w:qFormat="1"/>
     <w:lsdException w:name="Light Shading" w:uiPriority="60"/>

</xml_diff>

<commit_message>
mise en place le critere max / robuste
</commit_message>
<xml_diff>
--- a/doc/rapport.docx
+++ b/doc/rapport.docx
@@ -73,6 +73,581 @@
     </w:p>
     <w:p>
       <w:pPr>
+        <w:rPr>
+          <w:rFonts w:asciiTheme="majorHAnsi" w:hAnsiTheme="majorHAnsi" w:cstheme="majorHAnsi"/>
+          <w:b/>
+          <w:bCs/>
+          <w:color w:val="0070C0"/>
+          <w:sz w:val="32"/>
+          <w:szCs w:val="32"/>
+          <w:u w:val="single"/>
+        </w:rPr>
+      </w:pPr>
+      <w:r>
+        <w:rPr>
+          <w:rFonts w:asciiTheme="majorHAnsi" w:hAnsiTheme="majorHAnsi" w:cstheme="majorHAnsi"/>
+          <w:b/>
+          <w:bCs/>
+          <w:color w:val="0070C0"/>
+          <w:sz w:val="32"/>
+          <w:szCs w:val="32"/>
+          <w:u w:val="single"/>
+        </w:rPr>
+        <w:t>Fonctionnement du programme</w:t>
+      </w:r>
+    </w:p>
+    <w:p>
+      <w:pPr>
+        <w:rPr>
+          <w:rFonts w:asciiTheme="majorHAnsi" w:hAnsiTheme="majorHAnsi" w:cstheme="majorHAnsi"/>
+          <w:b/>
+          <w:bCs/>
+          <w:sz w:val="28"/>
+          <w:szCs w:val="28"/>
+        </w:rPr>
+      </w:pPr>
+      <w:r>
+        <w:rPr>
+          <w:rFonts w:asciiTheme="majorHAnsi" w:hAnsiTheme="majorHAnsi" w:cstheme="majorHAnsi"/>
+          <w:b/>
+          <w:bCs/>
+          <w:sz w:val="28"/>
+          <w:szCs w:val="28"/>
+        </w:rPr>
+        <w:t xml:space="preserve">A partir du </w:t>
+      </w:r>
+      <w:r>
+        <w:rPr>
+          <w:rFonts w:asciiTheme="majorHAnsi" w:hAnsiTheme="majorHAnsi" w:cstheme="majorHAnsi"/>
+          <w:b/>
+          <w:bCs/>
+          <w:sz w:val="28"/>
+          <w:szCs w:val="28"/>
+        </w:rPr>
+        <w:t>GitHub</w:t>
+      </w:r>
+      <w:r>
+        <w:rPr>
+          <w:rFonts w:asciiTheme="majorHAnsi" w:hAnsiTheme="majorHAnsi" w:cstheme="majorHAnsi"/>
+          <w:b/>
+          <w:bCs/>
+          <w:sz w:val="28"/>
+          <w:szCs w:val="28"/>
+        </w:rPr>
+        <w:t xml:space="preserve"> : </w:t>
+      </w:r>
+    </w:p>
+    <w:p>
+      <w:pPr>
+        <w:shd w:val="clear" w:color="auto" w:fill="F6F8FA"/>
+        <w:tabs>
+          <w:tab w:val="left" w:pos="916"/>
+          <w:tab w:val="left" w:pos="1832"/>
+          <w:tab w:val="left" w:pos="2748"/>
+          <w:tab w:val="left" w:pos="3664"/>
+          <w:tab w:val="left" w:pos="4580"/>
+          <w:tab w:val="left" w:pos="5496"/>
+          <w:tab w:val="left" w:pos="6412"/>
+          <w:tab w:val="left" w:pos="7328"/>
+          <w:tab w:val="left" w:pos="8244"/>
+          <w:tab w:val="left" w:pos="9160"/>
+          <w:tab w:val="left" w:pos="10076"/>
+          <w:tab w:val="left" w:pos="10992"/>
+          <w:tab w:val="left" w:pos="11908"/>
+          <w:tab w:val="left" w:pos="12824"/>
+          <w:tab w:val="left" w:pos="13740"/>
+          <w:tab w:val="left" w:pos="14656"/>
+        </w:tabs>
+        <w:spacing w:line="240" w:lineRule="auto"/>
+        <w:rPr>
+          <w:rFonts w:ascii="Consolas" w:eastAsia="Times New Roman" w:hAnsi="Consolas" w:cs="Courier New"/>
+          <w:sz w:val="20"/>
+          <w:szCs w:val="20"/>
+          <w:lang w:eastAsia="fr-FR"/>
+        </w:rPr>
+      </w:pPr>
+      <w:r>
+        <w:rPr>
+          <w:rFonts w:ascii="Consolas" w:eastAsia="Times New Roman" w:hAnsi="Consolas" w:cs="Courier New"/>
+          <w:sz w:val="20"/>
+          <w:szCs w:val="20"/>
+          <w:lang w:eastAsia="fr-FR"/>
+        </w:rPr>
+        <w:t>git clone https://github.com/Reynault/Projet_IA_Puissance_4.git</w:t>
+      </w:r>
+    </w:p>
+    <w:p>
+      <w:pPr>
+        <w:shd w:val="clear" w:color="auto" w:fill="F6F8FA"/>
+        <w:tabs>
+          <w:tab w:val="left" w:pos="916"/>
+          <w:tab w:val="left" w:pos="1832"/>
+          <w:tab w:val="left" w:pos="2748"/>
+          <w:tab w:val="left" w:pos="3664"/>
+          <w:tab w:val="left" w:pos="4580"/>
+          <w:tab w:val="left" w:pos="5496"/>
+          <w:tab w:val="left" w:pos="6412"/>
+          <w:tab w:val="left" w:pos="7328"/>
+          <w:tab w:val="left" w:pos="8244"/>
+          <w:tab w:val="left" w:pos="9160"/>
+          <w:tab w:val="left" w:pos="10076"/>
+          <w:tab w:val="left" w:pos="10992"/>
+          <w:tab w:val="left" w:pos="11908"/>
+          <w:tab w:val="left" w:pos="12824"/>
+          <w:tab w:val="left" w:pos="13740"/>
+          <w:tab w:val="left" w:pos="14656"/>
+        </w:tabs>
+        <w:spacing w:line="240" w:lineRule="auto"/>
+        <w:rPr>
+          <w:rFonts w:ascii="Consolas" w:eastAsia="Times New Roman" w:hAnsi="Consolas" w:cs="Courier New"/>
+          <w:sz w:val="20"/>
+          <w:szCs w:val="20"/>
+          <w:lang w:eastAsia="fr-FR"/>
+        </w:rPr>
+      </w:pPr>
+      <w:r>
+        <w:rPr>
+          <w:rFonts w:ascii="Consolas" w:eastAsia="Times New Roman" w:hAnsi="Consolas" w:cs="Courier New"/>
+          <w:sz w:val="20"/>
+          <w:szCs w:val="20"/>
+          <w:lang w:eastAsia="fr-FR"/>
+        </w:rPr>
+        <w:t>cd Projet_IA_Puissance_4</w:t>
+      </w:r>
+    </w:p>
+    <w:p>
+      <w:pPr>
+        <w:shd w:val="clear" w:color="auto" w:fill="F6F8FA"/>
+        <w:tabs>
+          <w:tab w:val="left" w:pos="916"/>
+          <w:tab w:val="left" w:pos="1832"/>
+          <w:tab w:val="left" w:pos="2748"/>
+          <w:tab w:val="left" w:pos="3664"/>
+          <w:tab w:val="left" w:pos="4580"/>
+          <w:tab w:val="left" w:pos="5496"/>
+          <w:tab w:val="left" w:pos="6412"/>
+          <w:tab w:val="left" w:pos="7328"/>
+          <w:tab w:val="left" w:pos="8244"/>
+          <w:tab w:val="left" w:pos="9160"/>
+          <w:tab w:val="left" w:pos="10076"/>
+          <w:tab w:val="left" w:pos="10992"/>
+          <w:tab w:val="left" w:pos="11908"/>
+          <w:tab w:val="left" w:pos="12824"/>
+          <w:tab w:val="left" w:pos="13740"/>
+          <w:tab w:val="left" w:pos="14656"/>
+        </w:tabs>
+        <w:spacing w:line="240" w:lineRule="auto"/>
+        <w:rPr>
+          <w:rFonts w:ascii="Consolas" w:eastAsia="Times New Roman" w:hAnsi="Consolas" w:cs="Courier New"/>
+          <w:sz w:val="20"/>
+          <w:szCs w:val="20"/>
+          <w:lang w:val="en-US" w:eastAsia="fr-FR"/>
+        </w:rPr>
+      </w:pPr>
+      <w:r>
+        <w:rPr>
+          <w:rFonts w:ascii="Consolas" w:eastAsia="Times New Roman" w:hAnsi="Consolas" w:cs="Courier New"/>
+          <w:sz w:val="20"/>
+          <w:szCs w:val="20"/>
+          <w:lang w:val="en-US" w:eastAsia="fr-FR"/>
+        </w:rPr>
+        <w:t>mkdir build</w:t>
+      </w:r>
+    </w:p>
+    <w:p>
+      <w:pPr>
+        <w:shd w:val="clear" w:color="auto" w:fill="F6F8FA"/>
+        <w:tabs>
+          <w:tab w:val="left" w:pos="916"/>
+          <w:tab w:val="left" w:pos="1832"/>
+          <w:tab w:val="left" w:pos="2748"/>
+          <w:tab w:val="left" w:pos="3664"/>
+          <w:tab w:val="left" w:pos="4580"/>
+          <w:tab w:val="left" w:pos="5496"/>
+          <w:tab w:val="left" w:pos="6412"/>
+          <w:tab w:val="left" w:pos="7328"/>
+          <w:tab w:val="left" w:pos="8244"/>
+          <w:tab w:val="left" w:pos="9160"/>
+          <w:tab w:val="left" w:pos="10076"/>
+          <w:tab w:val="left" w:pos="10992"/>
+          <w:tab w:val="left" w:pos="11908"/>
+          <w:tab w:val="left" w:pos="12824"/>
+          <w:tab w:val="left" w:pos="13740"/>
+          <w:tab w:val="left" w:pos="14656"/>
+        </w:tabs>
+        <w:spacing w:line="240" w:lineRule="auto"/>
+        <w:rPr>
+          <w:rFonts w:ascii="Consolas" w:eastAsia="Times New Roman" w:hAnsi="Consolas" w:cs="Courier New"/>
+          <w:sz w:val="20"/>
+          <w:szCs w:val="20"/>
+          <w:lang w:val="en-US" w:eastAsia="fr-FR"/>
+        </w:rPr>
+      </w:pPr>
+      <w:r>
+        <w:rPr>
+          <w:rFonts w:ascii="Consolas" w:eastAsia="Times New Roman" w:hAnsi="Consolas" w:cs="Courier New"/>
+          <w:sz w:val="20"/>
+          <w:szCs w:val="20"/>
+          <w:lang w:val="en-US" w:eastAsia="fr-FR"/>
+        </w:rPr>
+        <w:t>cd build</w:t>
+      </w:r>
+    </w:p>
+    <w:p>
+      <w:pPr>
+        <w:shd w:val="clear" w:color="auto" w:fill="F6F8FA"/>
+        <w:tabs>
+          <w:tab w:val="left" w:pos="916"/>
+          <w:tab w:val="left" w:pos="1832"/>
+          <w:tab w:val="left" w:pos="2748"/>
+          <w:tab w:val="left" w:pos="3664"/>
+          <w:tab w:val="left" w:pos="4580"/>
+          <w:tab w:val="left" w:pos="5496"/>
+          <w:tab w:val="left" w:pos="6412"/>
+          <w:tab w:val="left" w:pos="7328"/>
+          <w:tab w:val="left" w:pos="8244"/>
+          <w:tab w:val="left" w:pos="9160"/>
+          <w:tab w:val="left" w:pos="10076"/>
+          <w:tab w:val="left" w:pos="10992"/>
+          <w:tab w:val="left" w:pos="11908"/>
+          <w:tab w:val="left" w:pos="12824"/>
+          <w:tab w:val="left" w:pos="13740"/>
+          <w:tab w:val="left" w:pos="14656"/>
+        </w:tabs>
+        <w:spacing w:line="240" w:lineRule="auto"/>
+        <w:rPr>
+          <w:rFonts w:ascii="Consolas" w:eastAsia="Times New Roman" w:hAnsi="Consolas" w:cs="Courier New"/>
+          <w:sz w:val="20"/>
+          <w:szCs w:val="20"/>
+          <w:lang w:val="en-US" w:eastAsia="fr-FR"/>
+        </w:rPr>
+      </w:pPr>
+      <w:r>
+        <w:rPr>
+          <w:rFonts w:ascii="Consolas" w:eastAsia="Times New Roman" w:hAnsi="Consolas" w:cs="Courier New"/>
+          <w:sz w:val="20"/>
+          <w:szCs w:val="20"/>
+          <w:lang w:val="en-US" w:eastAsia="fr-FR"/>
+        </w:rPr>
+        <w:t>cmake ..</w:t>
+      </w:r>
+    </w:p>
+    <w:p>
+      <w:pPr>
+        <w:shd w:val="clear" w:color="auto" w:fill="F6F8FA"/>
+        <w:tabs>
+          <w:tab w:val="left" w:pos="916"/>
+          <w:tab w:val="left" w:pos="1832"/>
+          <w:tab w:val="left" w:pos="2748"/>
+          <w:tab w:val="left" w:pos="3664"/>
+          <w:tab w:val="left" w:pos="4580"/>
+          <w:tab w:val="left" w:pos="5496"/>
+          <w:tab w:val="left" w:pos="6412"/>
+          <w:tab w:val="left" w:pos="7328"/>
+          <w:tab w:val="left" w:pos="8244"/>
+          <w:tab w:val="left" w:pos="9160"/>
+          <w:tab w:val="left" w:pos="10076"/>
+          <w:tab w:val="left" w:pos="10992"/>
+          <w:tab w:val="left" w:pos="11908"/>
+          <w:tab w:val="left" w:pos="12824"/>
+          <w:tab w:val="left" w:pos="13740"/>
+          <w:tab w:val="left" w:pos="14656"/>
+        </w:tabs>
+        <w:spacing w:line="240" w:lineRule="auto"/>
+        <w:rPr>
+          <w:rFonts w:ascii="Consolas" w:eastAsia="Times New Roman" w:hAnsi="Consolas" w:cs="Courier New"/>
+          <w:sz w:val="20"/>
+          <w:szCs w:val="20"/>
+          <w:lang w:eastAsia="fr-FR"/>
+        </w:rPr>
+      </w:pPr>
+      <w:r>
+        <w:rPr>
+          <w:rFonts w:ascii="Consolas" w:eastAsia="Times New Roman" w:hAnsi="Consolas" w:cs="Courier New"/>
+          <w:sz w:val="20"/>
+          <w:szCs w:val="20"/>
+          <w:lang w:eastAsia="fr-FR"/>
+        </w:rPr>
+        <w:t>make</w:t>
+      </w:r>
+    </w:p>
+    <w:p>
+      <w:pPr>
+        <w:shd w:val="clear" w:color="auto" w:fill="F6F8FA"/>
+        <w:tabs>
+          <w:tab w:val="left" w:pos="916"/>
+          <w:tab w:val="left" w:pos="1832"/>
+          <w:tab w:val="left" w:pos="2748"/>
+          <w:tab w:val="left" w:pos="3664"/>
+          <w:tab w:val="left" w:pos="4580"/>
+          <w:tab w:val="left" w:pos="5496"/>
+          <w:tab w:val="left" w:pos="6412"/>
+          <w:tab w:val="left" w:pos="7328"/>
+          <w:tab w:val="left" w:pos="8244"/>
+          <w:tab w:val="left" w:pos="9160"/>
+          <w:tab w:val="left" w:pos="10076"/>
+          <w:tab w:val="left" w:pos="10992"/>
+          <w:tab w:val="left" w:pos="11908"/>
+          <w:tab w:val="left" w:pos="12824"/>
+          <w:tab w:val="left" w:pos="13740"/>
+          <w:tab w:val="left" w:pos="14656"/>
+        </w:tabs>
+        <w:spacing w:line="240" w:lineRule="auto"/>
+        <w:rPr>
+          <w:rFonts w:ascii="Consolas" w:eastAsia="Times New Roman" w:hAnsi="Consolas" w:cs="Courier New"/>
+          <w:sz w:val="20"/>
+          <w:szCs w:val="20"/>
+          <w:lang w:eastAsia="fr-FR"/>
+        </w:rPr>
+      </w:pPr>
+      <w:r>
+        <w:rPr>
+          <w:rFonts w:asciiTheme="majorHAnsi" w:hAnsiTheme="majorHAnsi" w:cstheme="majorHAnsi"/>
+          <w:b/>
+          <w:bCs/>
+          <w:sz w:val="28"/>
+          <w:szCs w:val="28"/>
+        </w:rPr>
+        <w:t xml:space="preserve">A partir du </w:t>
+      </w:r>
+      <w:r>
+        <w:rPr>
+          <w:rFonts w:asciiTheme="majorHAnsi" w:hAnsiTheme="majorHAnsi" w:cstheme="majorHAnsi"/>
+          <w:b/>
+          <w:bCs/>
+          <w:sz w:val="28"/>
+          <w:szCs w:val="28"/>
+        </w:rPr>
+        <w:t>code source</w:t>
+      </w:r>
+      <w:r>
+        <w:rPr>
+          <w:rFonts w:asciiTheme="majorHAnsi" w:hAnsiTheme="majorHAnsi" w:cstheme="majorHAnsi"/>
+          <w:b/>
+          <w:bCs/>
+          <w:sz w:val="28"/>
+          <w:szCs w:val="28"/>
+        </w:rPr>
+        <w:t> </w:t>
+      </w:r>
+      <w:r>
+        <w:rPr>
+          <w:rFonts w:asciiTheme="majorHAnsi" w:hAnsiTheme="majorHAnsi" w:cstheme="majorHAnsi"/>
+          <w:b/>
+          <w:bCs/>
+          <w:sz w:val="28"/>
+          <w:szCs w:val="28"/>
+        </w:rPr>
+        <w:t xml:space="preserve">fourni </w:t>
+      </w:r>
+      <w:r>
+        <w:rPr>
+          <w:rFonts w:asciiTheme="majorHAnsi" w:hAnsiTheme="majorHAnsi" w:cstheme="majorHAnsi"/>
+          <w:b/>
+          <w:bCs/>
+          <w:sz w:val="28"/>
+          <w:szCs w:val="28"/>
+        </w:rPr>
+        <w:t>:</w:t>
+      </w:r>
+    </w:p>
+    <w:p>
+      <w:pPr>
+        <w:shd w:val="clear" w:color="auto" w:fill="F6F8FA"/>
+        <w:tabs>
+          <w:tab w:val="left" w:pos="916"/>
+          <w:tab w:val="left" w:pos="1832"/>
+          <w:tab w:val="left" w:pos="2748"/>
+          <w:tab w:val="left" w:pos="3664"/>
+          <w:tab w:val="left" w:pos="4580"/>
+          <w:tab w:val="left" w:pos="5496"/>
+          <w:tab w:val="left" w:pos="6412"/>
+          <w:tab w:val="left" w:pos="7328"/>
+          <w:tab w:val="left" w:pos="8244"/>
+          <w:tab w:val="left" w:pos="9160"/>
+          <w:tab w:val="left" w:pos="10076"/>
+          <w:tab w:val="left" w:pos="10992"/>
+          <w:tab w:val="left" w:pos="11908"/>
+          <w:tab w:val="left" w:pos="12824"/>
+          <w:tab w:val="left" w:pos="13740"/>
+          <w:tab w:val="left" w:pos="14656"/>
+        </w:tabs>
+        <w:spacing w:line="240" w:lineRule="auto"/>
+        <w:rPr>
+          <w:rFonts w:ascii="Consolas" w:eastAsia="Times New Roman" w:hAnsi="Consolas" w:cs="Courier New"/>
+          <w:sz w:val="20"/>
+          <w:szCs w:val="20"/>
+          <w:lang w:eastAsia="fr-FR"/>
+        </w:rPr>
+      </w:pPr>
+      <w:r>
+        <w:rPr>
+          <w:rFonts w:ascii="Consolas" w:eastAsia="Times New Roman" w:hAnsi="Consolas" w:cs="Courier New"/>
+          <w:sz w:val="20"/>
+          <w:szCs w:val="20"/>
+          <w:lang w:eastAsia="fr-FR"/>
+        </w:rPr>
+        <w:t>cd Projet_IA_Puissance_4</w:t>
+      </w:r>
+    </w:p>
+    <w:p>
+      <w:pPr>
+        <w:shd w:val="clear" w:color="auto" w:fill="F6F8FA"/>
+        <w:tabs>
+          <w:tab w:val="left" w:pos="916"/>
+          <w:tab w:val="left" w:pos="1832"/>
+          <w:tab w:val="left" w:pos="2748"/>
+          <w:tab w:val="left" w:pos="3664"/>
+          <w:tab w:val="left" w:pos="4580"/>
+          <w:tab w:val="left" w:pos="5496"/>
+          <w:tab w:val="left" w:pos="6412"/>
+          <w:tab w:val="left" w:pos="7328"/>
+          <w:tab w:val="left" w:pos="8244"/>
+          <w:tab w:val="left" w:pos="9160"/>
+          <w:tab w:val="left" w:pos="10076"/>
+          <w:tab w:val="left" w:pos="10992"/>
+          <w:tab w:val="left" w:pos="11908"/>
+          <w:tab w:val="left" w:pos="12824"/>
+          <w:tab w:val="left" w:pos="13740"/>
+          <w:tab w:val="left" w:pos="14656"/>
+        </w:tabs>
+        <w:spacing w:line="240" w:lineRule="auto"/>
+        <w:rPr>
+          <w:rFonts w:ascii="Consolas" w:eastAsia="Times New Roman" w:hAnsi="Consolas" w:cs="Courier New"/>
+          <w:sz w:val="20"/>
+          <w:szCs w:val="20"/>
+          <w:lang w:val="en-US" w:eastAsia="fr-FR"/>
+        </w:rPr>
+      </w:pPr>
+      <w:r>
+        <w:rPr>
+          <w:rFonts w:ascii="Consolas" w:eastAsia="Times New Roman" w:hAnsi="Consolas" w:cs="Courier New"/>
+          <w:sz w:val="20"/>
+          <w:szCs w:val="20"/>
+          <w:lang w:val="en-US" w:eastAsia="fr-FR"/>
+        </w:rPr>
+        <w:t>mkdir build</w:t>
+      </w:r>
+    </w:p>
+    <w:p>
+      <w:pPr>
+        <w:shd w:val="clear" w:color="auto" w:fill="F6F8FA"/>
+        <w:tabs>
+          <w:tab w:val="left" w:pos="916"/>
+          <w:tab w:val="left" w:pos="1832"/>
+          <w:tab w:val="left" w:pos="2748"/>
+          <w:tab w:val="left" w:pos="3664"/>
+          <w:tab w:val="left" w:pos="4580"/>
+          <w:tab w:val="left" w:pos="5496"/>
+          <w:tab w:val="left" w:pos="6412"/>
+          <w:tab w:val="left" w:pos="7328"/>
+          <w:tab w:val="left" w:pos="8244"/>
+          <w:tab w:val="left" w:pos="9160"/>
+          <w:tab w:val="left" w:pos="10076"/>
+          <w:tab w:val="left" w:pos="10992"/>
+          <w:tab w:val="left" w:pos="11908"/>
+          <w:tab w:val="left" w:pos="12824"/>
+          <w:tab w:val="left" w:pos="13740"/>
+          <w:tab w:val="left" w:pos="14656"/>
+        </w:tabs>
+        <w:spacing w:line="240" w:lineRule="auto"/>
+        <w:rPr>
+          <w:rFonts w:ascii="Consolas" w:eastAsia="Times New Roman" w:hAnsi="Consolas" w:cs="Courier New"/>
+          <w:sz w:val="20"/>
+          <w:szCs w:val="20"/>
+          <w:lang w:val="en-US" w:eastAsia="fr-FR"/>
+        </w:rPr>
+      </w:pPr>
+      <w:r>
+        <w:rPr>
+          <w:rFonts w:ascii="Consolas" w:eastAsia="Times New Roman" w:hAnsi="Consolas" w:cs="Courier New"/>
+          <w:sz w:val="20"/>
+          <w:szCs w:val="20"/>
+          <w:lang w:val="en-US" w:eastAsia="fr-FR"/>
+        </w:rPr>
+        <w:t>cd build</w:t>
+      </w:r>
+    </w:p>
+    <w:p>
+      <w:pPr>
+        <w:shd w:val="clear" w:color="auto" w:fill="F6F8FA"/>
+        <w:tabs>
+          <w:tab w:val="left" w:pos="916"/>
+          <w:tab w:val="left" w:pos="1832"/>
+          <w:tab w:val="left" w:pos="2748"/>
+          <w:tab w:val="left" w:pos="3664"/>
+          <w:tab w:val="left" w:pos="4580"/>
+          <w:tab w:val="left" w:pos="5496"/>
+          <w:tab w:val="left" w:pos="6412"/>
+          <w:tab w:val="left" w:pos="7328"/>
+          <w:tab w:val="left" w:pos="8244"/>
+          <w:tab w:val="left" w:pos="9160"/>
+          <w:tab w:val="left" w:pos="10076"/>
+          <w:tab w:val="left" w:pos="10992"/>
+          <w:tab w:val="left" w:pos="11908"/>
+          <w:tab w:val="left" w:pos="12824"/>
+          <w:tab w:val="left" w:pos="13740"/>
+          <w:tab w:val="left" w:pos="14656"/>
+        </w:tabs>
+        <w:spacing w:line="240" w:lineRule="auto"/>
+        <w:rPr>
+          <w:rFonts w:ascii="Consolas" w:eastAsia="Times New Roman" w:hAnsi="Consolas" w:cs="Courier New"/>
+          <w:sz w:val="20"/>
+          <w:szCs w:val="20"/>
+          <w:lang w:val="en-US" w:eastAsia="fr-FR"/>
+        </w:rPr>
+      </w:pPr>
+      <w:r>
+        <w:rPr>
+          <w:rFonts w:ascii="Consolas" w:eastAsia="Times New Roman" w:hAnsi="Consolas" w:cs="Courier New"/>
+          <w:sz w:val="20"/>
+          <w:szCs w:val="20"/>
+          <w:lang w:val="en-US" w:eastAsia="fr-FR"/>
+        </w:rPr>
+        <w:t>cmake ..</w:t>
+      </w:r>
+    </w:p>
+    <w:p>
+      <w:pPr>
+        <w:shd w:val="clear" w:color="auto" w:fill="F6F8FA"/>
+        <w:tabs>
+          <w:tab w:val="left" w:pos="916"/>
+          <w:tab w:val="left" w:pos="1832"/>
+          <w:tab w:val="left" w:pos="2748"/>
+          <w:tab w:val="left" w:pos="3664"/>
+          <w:tab w:val="left" w:pos="4580"/>
+          <w:tab w:val="left" w:pos="5496"/>
+          <w:tab w:val="left" w:pos="6412"/>
+          <w:tab w:val="left" w:pos="7328"/>
+          <w:tab w:val="left" w:pos="8244"/>
+          <w:tab w:val="left" w:pos="9160"/>
+          <w:tab w:val="left" w:pos="10076"/>
+          <w:tab w:val="left" w:pos="10992"/>
+          <w:tab w:val="left" w:pos="11908"/>
+          <w:tab w:val="left" w:pos="12824"/>
+          <w:tab w:val="left" w:pos="13740"/>
+          <w:tab w:val="left" w:pos="14656"/>
+        </w:tabs>
+        <w:spacing w:line="240" w:lineRule="auto"/>
+        <w:rPr>
+          <w:rFonts w:ascii="Consolas" w:eastAsia="Times New Roman" w:hAnsi="Consolas" w:cs="Courier New"/>
+          <w:sz w:val="20"/>
+          <w:szCs w:val="20"/>
+          <w:lang w:eastAsia="fr-FR"/>
+        </w:rPr>
+      </w:pPr>
+      <w:r>
+        <w:rPr>
+          <w:rFonts w:ascii="Consolas" w:eastAsia="Times New Roman" w:hAnsi="Consolas" w:cs="Courier New"/>
+          <w:sz w:val="20"/>
+          <w:szCs w:val="20"/>
+          <w:lang w:eastAsia="fr-FR"/>
+        </w:rPr>
+        <w:t>make</w:t>
+      </w:r>
+    </w:p>
+    <w:p>
+      <w:pPr>
         <w:pStyle w:val="Titre1"/>
       </w:pPr>
       <w:r>
@@ -119,66 +694,65 @@
       </w:r>
     </w:p>
     <w:p/>
-    <w:p>
-      <w:pPr>
-        <w:pStyle w:val="Titre1"/>
-      </w:pPr>
-      <w:r>
-        <w:t>Question n°2</w:t>
-      </w:r>
-    </w:p>
-    <w:p>
-      <w:r>
-        <w:t>1</w:t>
-      </w:r>
-      <w:r>
-        <w:t xml:space="preserve"> secondes </w:t>
-      </w:r>
-      <w:r>
-        <w:sym w:font="Wingdings" w:char="F0E0"/>
-      </w:r>
-      <w:r>
-        <w:t xml:space="preserve"> Imbattable</w:t>
-      </w:r>
-      <w:r>
-        <w:t xml:space="preserve"> avec entre 60k et 100k simulations.</w:t>
-      </w:r>
-    </w:p>
     <w:p/>
     <w:p>
-      <w:pPr>
-        <w:pStyle w:val="Titre1"/>
-      </w:pPr>
-      <w:r>
-        <w:t>Question n°3</w:t>
-      </w:r>
-    </w:p>
-    <w:p>
-      <w:r>
-        <w:t xml:space="preserve">Après avoir implémenter </w:t>
-      </w:r>
-      <w:r>
-        <w:t>l’amélioration des simulations consistant à toujours choisir un coup gagnant lorsque cela est possible</w:t>
-      </w:r>
-      <w:r>
-        <w:t xml:space="preserve"> on constate que : </w:t>
-      </w:r>
-    </w:p>
-    <w:p>
-      <w:r>
-        <w:t>- Le nombre de simulations à diminuer.</w:t>
-      </w:r>
       <w:bookmarkStart w:id="0" w:name="_GoBack"/>
       <w:bookmarkEnd w:id="0"/>
     </w:p>
     <w:p>
-      <w:r>
-        <w:t>- Le pourcentage pour que l’ordinateur a augmenter par rapport à celui de la version précédente.</w:t>
-      </w:r>
-    </w:p>
-    <w:p>
-      <w:r>
-        <w:t>- L e temps de calcul à augmenter.</w:t>
+      <w:pPr>
+        <w:pStyle w:val="Titre1"/>
+      </w:pPr>
+      <w:r>
+        <w:lastRenderedPageBreak/>
+        <w:t>Question n°2</w:t>
+      </w:r>
+    </w:p>
+    <w:p>
+      <w:r>
+        <w:t>1</w:t>
+      </w:r>
+      <w:r>
+        <w:t xml:space="preserve"> secondes </w:t>
+      </w:r>
+      <w:r>
+        <w:sym w:font="Wingdings" w:char="F0E0"/>
+      </w:r>
+      <w:r>
+        <w:t xml:space="preserve"> Imbattable</w:t>
+      </w:r>
+      <w:r>
+        <w:t xml:space="preserve"> avec entre 60k et 100k simulations.</w:t>
+      </w:r>
+    </w:p>
+    <w:p/>
+    <w:p>
+      <w:pPr>
+        <w:pStyle w:val="Titre1"/>
+      </w:pPr>
+      <w:r>
+        <w:t>Question n°3</w:t>
+      </w:r>
+    </w:p>
+    <w:p>
+      <w:r>
+        <w:t xml:space="preserve">Après avoir implémenter </w:t>
+      </w:r>
+      <w:r>
+        <w:t xml:space="preserve">l’amélioration des simulations consistant à toujours choisir un coup gagnant lorsque cela est possible on constate que : </w:t>
+      </w:r>
+    </w:p>
+    <w:p>
+      <w:r>
+        <w:t>- Le nombre de simulations à diminuer</w:t>
+      </w:r>
+      <w:r>
+        <w:t xml:space="preserve"> (ralentissement du programme) : cela est due au nombre de tests à faires pour vérifier si les coups son gagnant ou pas.</w:t>
+      </w:r>
+    </w:p>
+    <w:p>
+      <w:r>
+        <w:t>- Le temps de calcul à augmenter.</w:t>
       </w:r>
     </w:p>
     <w:p>
@@ -219,14 +793,240 @@
         <w:t>Question n°5</w:t>
       </w:r>
     </w:p>
-    <w:p/>
+    <w:p>
+      <w:r>
+        <w:t>Pour choisir le coup à jouer en fin d’algorithme on a 2 critères :</w:t>
+      </w:r>
+    </w:p>
+    <w:p>
+      <w:pPr>
+        <w:ind w:firstLine="708"/>
+      </w:pPr>
+      <w:r>
+        <w:t xml:space="preserve">-max : </w:t>
+      </w:r>
+      <w:r>
+        <w:t>choisir le coup qui maximise la récompense</w:t>
+      </w:r>
+      <w:r>
+        <w:t xml:space="preserve"> </w:t>
+      </w:r>
+      <w:r>
+        <w:rPr>
+          <w:b/>
+          <w:bCs/>
+        </w:rPr>
+        <w:t>nombre de</w:t>
+      </w:r>
+      <w:r>
+        <w:t xml:space="preserve"> </w:t>
+      </w:r>
+      <w:r>
+        <w:rPr>
+          <w:b/>
+          <w:bCs/>
+        </w:rPr>
+        <w:t xml:space="preserve">victoires / </w:t>
+      </w:r>
+      <w:r>
+        <w:rPr>
+          <w:b/>
+          <w:bCs/>
+        </w:rPr>
+        <w:t xml:space="preserve">nombre de </w:t>
+      </w:r>
+      <w:r>
+        <w:rPr>
+          <w:b/>
+          <w:bCs/>
+        </w:rPr>
+        <w:t>simulations</w:t>
+      </w:r>
+      <w:r>
+        <w:t>.</w:t>
+      </w:r>
+    </w:p>
+    <w:p>
+      <w:pPr>
+        <w:ind w:firstLine="708"/>
+        <w:rPr>
+          <w:b/>
+          <w:bCs/>
+        </w:rPr>
+      </w:pPr>
+      <w:r>
+        <w:t xml:space="preserve">-robuste : </w:t>
+      </w:r>
+      <w:r>
+        <w:t>choisir le coup qui maximise le</w:t>
+      </w:r>
+      <w:r>
+        <w:t xml:space="preserve"> </w:t>
+      </w:r>
+      <w:r>
+        <w:rPr>
+          <w:b/>
+          <w:bCs/>
+        </w:rPr>
+        <w:t>nombre de simulation.</w:t>
+      </w:r>
+    </w:p>
+    <w:p>
+      <w:r>
+        <w:t>En</w:t>
+      </w:r>
+      <w:r>
+        <w:t xml:space="preserve"> compar</w:t>
+      </w:r>
+      <w:r>
+        <w:t>a</w:t>
+      </w:r>
+      <w:r>
+        <w:t xml:space="preserve">nt les deux </w:t>
+      </w:r>
+      <w:r>
+        <w:t>critères on</w:t>
+      </w:r>
+      <w:r>
+        <w:t xml:space="preserve"> constate que </w:t>
+      </w:r>
+      <w:r>
+        <w:t xml:space="preserve">les deux contraintes ne conduisent pas toujours à </w:t>
+      </w:r>
+      <w:r>
+        <w:t>des coups différents.</w:t>
+      </w:r>
+    </w:p>
+    <w:p>
+      <w:r>
+        <w:t xml:space="preserve">Le critère max parait donner la meilleure performance vue qu’il prend on considération le nombre de victoire par rapport au critère robuste qu’il ignore. </w:t>
+      </w:r>
+    </w:p>
     <w:p>
       <w:pPr>
         <w:pStyle w:val="Titre1"/>
       </w:pPr>
       <w:r>
+        <w:t>Question n°6</w:t>
+      </w:r>
+    </w:p>
+    <w:p>
+      <w:r>
+        <w:t xml:space="preserve">Estimation du temps moyen nécessaire pour jouer le premier coup avec l’algorithme </w:t>
+      </w:r>
+      <w:proofErr w:type="spellStart"/>
+      <w:r>
+        <w:t>minmax</w:t>
+      </w:r>
+      <w:proofErr w:type="spellEnd"/>
+      <w:r>
+        <w:t xml:space="preserve"> : </w:t>
+      </w:r>
+    </w:p>
+    <w:p>
+      <w:r>
+        <w:t>On a 7 colonnes, le nombre moyen de coups moyen a chaque nœud est égale à 7 :  donc le facteur de branchement b = 7</w:t>
+      </w:r>
+    </w:p>
+    <w:p>
+      <w:r>
+        <w:t xml:space="preserve">On a 42 cases dans le plateau donc on déduit que la profondeur de l’arbre est d </w:t>
+      </w:r>
+      <w:r>
+        <w:t>= 42</w:t>
+      </w:r>
+      <w:r>
+        <w:t>.</w:t>
+      </w:r>
+    </w:p>
+    <w:p>
+      <w:r>
+        <w:t>La recherche d’un coup en développant un arbre de profondeur d nécessite de générer 8^d nœuds : on a donc 7^42 nœuds.</w:t>
+      </w:r>
+    </w:p>
+    <w:p>
+      <w:r>
+        <w:t xml:space="preserve">Un processeur avec une fréquence </w:t>
+      </w:r>
+      <w:r>
+        <w:rPr>
+          <w:b/>
+          <w:bCs/>
+        </w:rPr>
+        <w:t>3GHZ</w:t>
+      </w:r>
+      <w:r>
+        <w:rPr>
+          <w:b/>
+          <w:bCs/>
+        </w:rPr>
+        <w:t xml:space="preserve"> </w:t>
+      </w:r>
+      <w:r>
+        <w:t>exécute 3 * 10^9 instructions / secondes.</w:t>
+      </w:r>
+    </w:p>
+    <w:p>
+      <w:pPr>
+        <w:rPr>
+          <w:b/>
+          <w:bCs/>
+        </w:rPr>
+      </w:pPr>
+      <w:r>
+        <w:t>Donc pour parcourir tous l’arbre avec un tel processeur il faut : 7^</w:t>
+      </w:r>
+      <w:r>
+        <w:t>42 /</w:t>
+      </w:r>
+      <w:r>
+        <w:t xml:space="preserve"> 3 * 10^9</w:t>
+      </w:r>
+      <w:r>
+        <w:t xml:space="preserve"> = 1.0</w:t>
+      </w:r>
+      <w:r>
+        <w:t>4</w:t>
+      </w:r>
+      <w:r>
+        <w:t xml:space="preserve"> * 10 ^ </w:t>
+      </w:r>
+      <w:r>
+        <w:t>26</w:t>
+      </w:r>
+      <w:r>
+        <w:t xml:space="preserve"> </w:t>
+      </w:r>
+      <w:r>
+        <w:t>secondes = 3.29</w:t>
+      </w:r>
+      <w:r>
+        <w:rPr>
+          <w:b/>
+          <w:bCs/>
+        </w:rPr>
+        <w:t xml:space="preserve"> * 10 ^ 18 </w:t>
+      </w:r>
+      <w:r>
+        <w:rPr>
+          <w:b/>
+          <w:bCs/>
+        </w:rPr>
+        <w:t>années</w:t>
+      </w:r>
+    </w:p>
+    <w:p>
+      <w:r>
         <w:lastRenderedPageBreak/>
-        <w:t>Question n°6</w:t>
+        <w:t xml:space="preserve">On remarque que le temps de calcul est largement plus grand que l’âge de l’univers, donc </w:t>
+      </w:r>
+      <w:proofErr w:type="gramStart"/>
+      <w:r>
+        <w:t>il est pas</w:t>
+      </w:r>
+      <w:proofErr w:type="gramEnd"/>
+      <w:r>
+        <w:t xml:space="preserve"> optimale.</w:t>
       </w:r>
     </w:p>
     <w:p/>
@@ -1026,6 +1826,61 @@
       <w:contextualSpacing/>
     </w:pPr>
   </w:style>
+  <w:style w:type="paragraph" w:styleId="PrformatHTML">
+    <w:name w:val="HTML Preformatted"/>
+    <w:basedOn w:val="Normal"/>
+    <w:link w:val="PrformatHTMLCar"/>
+    <w:uiPriority w:val="99"/>
+    <w:semiHidden/>
+    <w:unhideWhenUsed/>
+    <w:rsid w:val="00054CA7"/>
+    <w:pPr>
+      <w:tabs>
+        <w:tab w:val="left" w:pos="916"/>
+        <w:tab w:val="left" w:pos="1832"/>
+        <w:tab w:val="left" w:pos="2748"/>
+        <w:tab w:val="left" w:pos="3664"/>
+        <w:tab w:val="left" w:pos="4580"/>
+        <w:tab w:val="left" w:pos="5496"/>
+        <w:tab w:val="left" w:pos="6412"/>
+        <w:tab w:val="left" w:pos="7328"/>
+        <w:tab w:val="left" w:pos="8244"/>
+        <w:tab w:val="left" w:pos="9160"/>
+        <w:tab w:val="left" w:pos="10076"/>
+        <w:tab w:val="left" w:pos="10992"/>
+        <w:tab w:val="left" w:pos="11908"/>
+        <w:tab w:val="left" w:pos="12824"/>
+        <w:tab w:val="left" w:pos="13740"/>
+        <w:tab w:val="left" w:pos="14656"/>
+      </w:tabs>
+      <w:spacing w:after="0" w:line="240" w:lineRule="auto"/>
+    </w:pPr>
+    <w:rPr>
+      <w:rFonts w:ascii="Courier New" w:eastAsia="Times New Roman" w:hAnsi="Courier New" w:cs="Courier New"/>
+      <w:sz w:val="20"/>
+      <w:szCs w:val="20"/>
+      <w:lang w:eastAsia="fr-FR"/>
+    </w:rPr>
+  </w:style>
+  <w:style w:type="character" w:customStyle="1" w:styleId="PrformatHTMLCar">
+    <w:name w:val="Préformaté HTML Car"/>
+    <w:basedOn w:val="Policepardfaut"/>
+    <w:link w:val="PrformatHTML"/>
+    <w:uiPriority w:val="99"/>
+    <w:semiHidden/>
+    <w:rsid w:val="00054CA7"/>
+    <w:rPr>
+      <w:rFonts w:ascii="Courier New" w:eastAsia="Times New Roman" w:hAnsi="Courier New" w:cs="Courier New"/>
+      <w:sz w:val="20"/>
+      <w:szCs w:val="20"/>
+      <w:lang w:eastAsia="fr-FR"/>
+    </w:rPr>
+  </w:style>
+  <w:style w:type="character" w:customStyle="1" w:styleId="pl-c1">
+    <w:name w:val="pl-c1"/>
+    <w:basedOn w:val="Policepardfaut"/>
+    <w:rsid w:val="00054CA7"/>
+  </w:style>
 </w:styles>
 </file>
 

</xml_diff>